<commit_message>
Completed Tuesday lecture notes
</commit_message>
<xml_diff>
--- a/lecture/notes_2024-10-08.docx
+++ b/lecture/notes_2024-10-08.docx
@@ -53,10 +53,6 @@
     <w:p>
       <w:pPr>
         <w:ind w:left="540"/>
-        <w:rPr>
-          <w:i/>
-          <w:iCs/>
-        </w:rPr>
       </w:pPr>
       <w:r>
         <w:t xml:space="preserve">You are </w:t>
@@ -83,16 +79,6 @@
       </w:r>
       <w:r>
         <w:t>?</w:t>
-      </w:r>
-      <w:r>
-        <w:t xml:space="preserve"> </w:t>
-      </w:r>
-      <w:r>
-        <w:rPr>
-          <w:i/>
-          <w:iCs/>
-        </w:rPr>
-        <w:t>Used-available or presence only.</w:t>
       </w:r>
     </w:p>
     <w:p>
@@ -100,7 +86,7 @@
         <w:pStyle w:val="ListParagraph"/>
         <w:numPr>
           <w:ilvl w:val="0"/>
-          <w:numId w:val="17"/>
+          <w:numId w:val="18"/>
         </w:numPr>
         <w:rPr>
           <w:i/>
@@ -112,6 +98,98 @@
           <w:i/>
           <w:iCs/>
         </w:rPr>
+        <w:t>You have</w:t>
+      </w:r>
+      <w:r>
+        <w:t xml:space="preserve"> </w:t>
+      </w:r>
+      <w:r>
+        <w:rPr>
+          <w:i/>
+          <w:iCs/>
+        </w:rPr>
+        <w:t xml:space="preserve">used vs </w:t>
+      </w:r>
+      <w:r>
+        <w:rPr>
+          <w:i/>
+          <w:iCs/>
+        </w:rPr>
+        <w:t xml:space="preserve">available </w:t>
+      </w:r>
+      <w:r>
+        <w:rPr>
+          <w:i/>
+          <w:iCs/>
+        </w:rPr>
+        <w:t>(</w:t>
+      </w:r>
+      <w:r>
+        <w:rPr>
+          <w:i/>
+          <w:iCs/>
+        </w:rPr>
+        <w:t>presence</w:t>
+      </w:r>
+      <w:r>
+        <w:rPr>
+          <w:i/>
+          <w:iCs/>
+        </w:rPr>
+        <w:t>-</w:t>
+      </w:r>
+      <w:r>
+        <w:rPr>
+          <w:i/>
+          <w:iCs/>
+        </w:rPr>
+        <w:t>only</w:t>
+      </w:r>
+      <w:r>
+        <w:rPr>
+          <w:i/>
+          <w:iCs/>
+        </w:rPr>
+        <w:t>) data because you do not have information about sites where Pinyon jays are absent or sites that they did not use.</w:t>
+      </w:r>
+    </w:p>
+    <w:p>
+      <w:pPr>
+        <w:pStyle w:val="ListParagraph"/>
+        <w:numPr>
+          <w:ilvl w:val="0"/>
+          <w:numId w:val="18"/>
+        </w:numPr>
+        <w:rPr>
+          <w:i/>
+          <w:iCs/>
+        </w:rPr>
+      </w:pPr>
+      <w:r>
+        <w:rPr>
+          <w:i/>
+          <w:iCs/>
+        </w:rPr>
+        <w:t>You can measure habitat features that are available to Pinyon jays in Arizona.</w:t>
+      </w:r>
+    </w:p>
+    <w:p>
+      <w:pPr>
+        <w:pStyle w:val="ListParagraph"/>
+        <w:numPr>
+          <w:ilvl w:val="0"/>
+          <w:numId w:val="18"/>
+        </w:numPr>
+        <w:rPr>
+          <w:i/>
+          <w:iCs/>
+        </w:rPr>
+      </w:pPr>
+      <w:r>
+        <w:rPr>
+          <w:i/>
+          <w:iCs/>
+        </w:rPr>
         <w:t>Why is this not presence/absence? eBird data, like most citizen science is opportunistic. You haven’t chosen a bunch of sites at random where you do point counts and determine whether or not Pinyon jays are present or absent.</w:t>
       </w:r>
     </w:p>
@@ -123,6 +201,9 @@
           <w:iCs/>
         </w:rPr>
       </w:pPr>
+      <w:r>
+        <w:t xml:space="preserve">You conduct a radio telemetry study of Abert’s squirrels in the Catalina Mountains to determine how these squirrels respond to different degrees of forest burn severity. You measure habitat features at each squirrel’s telemetry observation. You then create home range estimates </w:t>
+      </w:r>
       <w:r>
         <w:t>?</w:t>
       </w:r>
@@ -356,6 +437,7 @@
         </w:numPr>
       </w:pPr>
       <w:r>
+        <w:lastRenderedPageBreak/>
         <w:t>Information being taken in about foraging may be closer in proximity (this bush to that bush)</w:t>
       </w:r>
     </w:p>
@@ -392,7 +474,6 @@
         </w:numPr>
       </w:pPr>
       <w:r>
-        <w:lastRenderedPageBreak/>
         <w:t xml:space="preserve">Knowing and clearly defining your scales can make your predictions more accurate and prevent you from making </w:t>
       </w:r>
       <w:r>
@@ -2501,6 +2582,119 @@
       <w:pPr>
         <w:ind w:left="7380" w:hanging="180"/>
       </w:pPr>
+    </w:lvl>
+  </w:abstractNum>
+  <w:abstractNum w:abstractNumId="17" w15:restartNumberingAfterBreak="0">
+    <w:nsid w:val="7D3B0CC6"/>
+    <w:multiLevelType w:val="hybridMultilevel"/>
+    <w:tmpl w:val="B4B03060"/>
+    <w:lvl w:ilvl="0" w:tplc="37203174">
+      <w:start w:val="2024"/>
+      <w:numFmt w:val="bullet"/>
+      <w:lvlText w:val="-"/>
+      <w:lvlJc w:val="left"/>
+      <w:pPr>
+        <w:ind w:left="900" w:hanging="360"/>
+      </w:pPr>
+      <w:rPr>
+        <w:rFonts w:ascii="Aptos" w:eastAsiaTheme="minorHAnsi" w:hAnsi="Aptos" w:cstheme="minorBidi" w:hint="default"/>
+      </w:rPr>
+    </w:lvl>
+    <w:lvl w:ilvl="1" w:tplc="04090003" w:tentative="1">
+      <w:start w:val="1"/>
+      <w:numFmt w:val="bullet"/>
+      <w:lvlText w:val="o"/>
+      <w:lvlJc w:val="left"/>
+      <w:pPr>
+        <w:ind w:left="1620" w:hanging="360"/>
+      </w:pPr>
+      <w:rPr>
+        <w:rFonts w:ascii="Courier New" w:hAnsi="Courier New" w:cs="Courier New" w:hint="default"/>
+      </w:rPr>
+    </w:lvl>
+    <w:lvl w:ilvl="2" w:tplc="04090005" w:tentative="1">
+      <w:start w:val="1"/>
+      <w:numFmt w:val="bullet"/>
+      <w:lvlText w:val=""/>
+      <w:lvlJc w:val="left"/>
+      <w:pPr>
+        <w:ind w:left="2340" w:hanging="360"/>
+      </w:pPr>
+      <w:rPr>
+        <w:rFonts w:ascii="Wingdings" w:hAnsi="Wingdings" w:hint="default"/>
+      </w:rPr>
+    </w:lvl>
+    <w:lvl w:ilvl="3" w:tplc="04090001" w:tentative="1">
+      <w:start w:val="1"/>
+      <w:numFmt w:val="bullet"/>
+      <w:lvlText w:val=""/>
+      <w:lvlJc w:val="left"/>
+      <w:pPr>
+        <w:ind w:left="3060" w:hanging="360"/>
+      </w:pPr>
+      <w:rPr>
+        <w:rFonts w:ascii="Symbol" w:hAnsi="Symbol" w:hint="default"/>
+      </w:rPr>
+    </w:lvl>
+    <w:lvl w:ilvl="4" w:tplc="04090003" w:tentative="1">
+      <w:start w:val="1"/>
+      <w:numFmt w:val="bullet"/>
+      <w:lvlText w:val="o"/>
+      <w:lvlJc w:val="left"/>
+      <w:pPr>
+        <w:ind w:left="3780" w:hanging="360"/>
+      </w:pPr>
+      <w:rPr>
+        <w:rFonts w:ascii="Courier New" w:hAnsi="Courier New" w:cs="Courier New" w:hint="default"/>
+      </w:rPr>
+    </w:lvl>
+    <w:lvl w:ilvl="5" w:tplc="04090005" w:tentative="1">
+      <w:start w:val="1"/>
+      <w:numFmt w:val="bullet"/>
+      <w:lvlText w:val=""/>
+      <w:lvlJc w:val="left"/>
+      <w:pPr>
+        <w:ind w:left="4500" w:hanging="360"/>
+      </w:pPr>
+      <w:rPr>
+        <w:rFonts w:ascii="Wingdings" w:hAnsi="Wingdings" w:hint="default"/>
+      </w:rPr>
+    </w:lvl>
+    <w:lvl w:ilvl="6" w:tplc="04090001" w:tentative="1">
+      <w:start w:val="1"/>
+      <w:numFmt w:val="bullet"/>
+      <w:lvlText w:val=""/>
+      <w:lvlJc w:val="left"/>
+      <w:pPr>
+        <w:ind w:left="5220" w:hanging="360"/>
+      </w:pPr>
+      <w:rPr>
+        <w:rFonts w:ascii="Symbol" w:hAnsi="Symbol" w:hint="default"/>
+      </w:rPr>
+    </w:lvl>
+    <w:lvl w:ilvl="7" w:tplc="04090003" w:tentative="1">
+      <w:start w:val="1"/>
+      <w:numFmt w:val="bullet"/>
+      <w:lvlText w:val="o"/>
+      <w:lvlJc w:val="left"/>
+      <w:pPr>
+        <w:ind w:left="5940" w:hanging="360"/>
+      </w:pPr>
+      <w:rPr>
+        <w:rFonts w:ascii="Courier New" w:hAnsi="Courier New" w:cs="Courier New" w:hint="default"/>
+      </w:rPr>
+    </w:lvl>
+    <w:lvl w:ilvl="8" w:tplc="04090005" w:tentative="1">
+      <w:start w:val="1"/>
+      <w:numFmt w:val="bullet"/>
+      <w:lvlText w:val=""/>
+      <w:lvlJc w:val="left"/>
+      <w:pPr>
+        <w:ind w:left="6660" w:hanging="360"/>
+      </w:pPr>
+      <w:rPr>
+        <w:rFonts w:ascii="Wingdings" w:hAnsi="Wingdings" w:hint="default"/>
+      </w:rPr>
     </w:lvl>
   </w:abstractNum>
   <w:num w:numId="1" w16cid:durableId="1545174110">
@@ -2553,6 +2747,9 @@
   </w:num>
   <w:num w:numId="17" w16cid:durableId="1111708268">
     <w:abstractNumId w:val="3"/>
+  </w:num>
+  <w:num w:numId="18" w16cid:durableId="181938112">
+    <w:abstractNumId w:val="17"/>
   </w:num>
 </w:numbering>
 </file>

</xml_diff>